<commit_message>
Final touches, pdf, analysis
</commit_message>
<xml_diff>
--- a/Analysis.docx
+++ b/Analysis.docx
@@ -2,6 +2,21 @@
 <file path=word/document.xml><?xml version="1.0" encoding="utf-8"?>
 <w:document xmlns:wpc="http://schemas.microsoft.com/office/word/2010/wordprocessingCanvas" xmlns:mc="http://schemas.openxmlformats.org/markup-compatibility/2006" xmlns:o="urn:schemas-microsoft-com:office:office" xmlns:r="http://schemas.openxmlformats.org/officeDocument/2006/relationships" xmlns:m="http://schemas.openxmlformats.org/officeDocument/2006/math" xmlns:v="urn:schemas-microsoft-com:vml" xmlns:wp14="http://schemas.microsoft.com/office/word/2010/wordprocessingDrawing" xmlns:wp="http://schemas.openxmlformats.org/drawingml/2006/wordprocessingDrawing" xmlns:w10="urn:schemas-microsoft-com:office:word" xmlns:w="http://schemas.openxmlformats.org/wordprocessingml/2006/main" xmlns:w14="http://schemas.microsoft.com/office/word/2010/wordml" xmlns:w15="http://schemas.microsoft.com/office/word/2012/wordml" xmlns:wpg="http://schemas.microsoft.com/office/word/2010/wordprocessingGroup" xmlns:wpi="http://schemas.microsoft.com/office/word/2010/wordprocessingInk" xmlns:wne="http://schemas.microsoft.com/office/word/2006/wordml" xmlns:wps="http://schemas.microsoft.com/office/word/2010/wordprocessingShape" mc:Ignorable="w14 w15 wp14">
   <w:body>
+    <w:p>
+      <w:pPr>
+        <w:rPr>
+          <w:sz w:val="28"/>
+        </w:rPr>
+      </w:pPr>
+      <w:r>
+        <w:rPr>
+          <w:sz w:val="28"/>
+        </w:rPr>
+        <w:t>Matthew Lui 993333</w:t>
+      </w:r>
+      <w:bookmarkStart w:id="0" w:name="_GoBack"/>
+      <w:bookmarkEnd w:id="0"/>
+    </w:p>
     <w:p>
       <w:pPr>
         <w:rPr>
@@ -73,7 +88,7 @@
                     </pic:cNvPicPr>
                   </pic:nvPicPr>
                   <pic:blipFill>
-                    <a:blip r:embed="rId5" cstate="print">
+                    <a:blip r:embed="rId6" cstate="print">
                       <a:extLst>
                         <a:ext uri="{28A0092B-C50C-407E-A947-70E740481C1C}">
                           <a14:useLocalDpi xmlns:a14="http://schemas.microsoft.com/office/drawing/2010/main" val="0"/>
@@ -115,7 +130,13 @@
         <w:rPr>
           <w:sz w:val="28"/>
         </w:rPr>
-        <w:t>Where the input is p0, p1, p2, p3, p4</w:t>
+        <w:t xml:space="preserve">Where the input is </w:t>
+      </w:r>
+      <w:r>
+        <w:rPr>
+          <w:sz w:val="28"/>
+        </w:rPr>
+        <w:t>p0, p1, p2, p3, p4</w:t>
       </w:r>
       <w:r>
         <w:rPr>
@@ -134,7 +155,77 @@
         <w:rPr>
           <w:sz w:val="28"/>
         </w:rPr>
-        <w:t xml:space="preserve">However, a convex polygon is simple by definition </w:t>
+        <w:t xml:space="preserve">However, the polygon given cannot be simple as </w:t>
+      </w:r>
+      <m:oMath>
+        <m:acc>
+          <m:accPr>
+            <m:chr m:val="⃗"/>
+            <m:ctrlPr>
+              <w:rPr>
+                <w:rFonts w:ascii="Cambria Math" w:hAnsi="Cambria Math"/>
+                <w:i/>
+                <w:sz w:val="28"/>
+              </w:rPr>
+            </m:ctrlPr>
+          </m:accPr>
+          <m:e>
+            <m:r>
+              <w:rPr>
+                <w:rFonts w:ascii="Cambria Math" w:hAnsi="Cambria Math"/>
+                <w:sz w:val="28"/>
+              </w:rPr>
+              <m:t>p0p1</m:t>
+            </m:r>
+          </m:e>
+        </m:acc>
+      </m:oMath>
+      <w:r>
+        <w:rPr>
+          <w:sz w:val="28"/>
+        </w:rPr>
+        <w:t xml:space="preserve"> and</w:t>
+      </w:r>
+      <m:oMath>
+        <m:acc>
+          <m:accPr>
+            <m:chr m:val="⃗"/>
+            <m:ctrlPr>
+              <w:rPr>
+                <w:rFonts w:ascii="Cambria Math" w:hAnsi="Cambria Math"/>
+                <w:i/>
+                <w:sz w:val="28"/>
+              </w:rPr>
+            </m:ctrlPr>
+          </m:accPr>
+          <m:e>
+            <m:r>
+              <w:rPr>
+                <w:rFonts w:ascii="Cambria Math" w:hAnsi="Cambria Math"/>
+                <w:sz w:val="28"/>
+              </w:rPr>
+              <m:t xml:space="preserve"> p3p4 </m:t>
+            </m:r>
+          </m:e>
+        </m:acc>
+      </m:oMath>
+      <w:r>
+        <w:rPr>
+          <w:sz w:val="28"/>
+        </w:rPr>
+        <w:t xml:space="preserve">intersect. A </w:t>
+      </w:r>
+      <w:r>
+        <w:rPr>
+          <w:sz w:val="28"/>
+        </w:rPr>
+        <w:t xml:space="preserve">convex </w:t>
+      </w:r>
+      <w:r>
+        <w:rPr>
+          <w:sz w:val="28"/>
+        </w:rPr>
+        <w:t xml:space="preserve">polygon is simple by definition </w:t>
       </w:r>
       <w:r>
         <w:rPr>
@@ -142,7 +233,7 @@
         </w:rPr>
         <w:t>(</w:t>
       </w:r>
-      <w:hyperlink r:id="rId6" w:history="1">
+      <w:hyperlink r:id="rId7" w:history="1">
         <w:r>
           <w:rPr>
             <w:rStyle w:val="Hyperlink"/>
@@ -163,27 +254,300 @@
         </w:rPr>
         <w:t>.</w:t>
       </w:r>
+    </w:p>
+    <w:p>
+      <w:pPr>
+        <w:rPr>
+          <w:b/>
+          <w:sz w:val="28"/>
+        </w:rPr>
+      </w:pPr>
+      <w:r>
+        <w:rPr>
+          <w:b/>
+          <w:sz w:val="28"/>
+        </w:rPr>
+        <w:t>Part D</w:t>
+      </w:r>
+    </w:p>
+    <w:p>
+      <w:pPr>
+        <w:rPr>
+          <w:sz w:val="28"/>
+        </w:rPr>
+      </w:pPr>
+      <w:r>
+        <w:rPr>
+          <w:sz w:val="28"/>
+        </w:rPr>
+        <w:t xml:space="preserve">The </w:t>
+      </w:r>
+      <w:proofErr w:type="spellStart"/>
+      <w:r>
+        <w:rPr>
+          <w:sz w:val="28"/>
+        </w:rPr>
+        <w:t>deque</w:t>
+      </w:r>
+      <w:proofErr w:type="spellEnd"/>
+      <w:r>
+        <w:rPr>
+          <w:sz w:val="28"/>
+        </w:rPr>
+        <w:t xml:space="preserve"> is represented by a doubly-</w:t>
+      </w:r>
+      <w:r>
+        <w:rPr>
+          <w:sz w:val="28"/>
+        </w:rPr>
+        <w:t xml:space="preserve">linked list. As opposed to arrays, deletion and addition from the start is now </w:t>
+      </w:r>
+      <w:proofErr w:type="gramStart"/>
+      <w:r>
+        <w:rPr>
+          <w:sz w:val="28"/>
+        </w:rPr>
+        <w:t>O(</w:t>
+      </w:r>
+      <w:proofErr w:type="gramEnd"/>
+      <w:r>
+        <w:rPr>
+          <w:sz w:val="28"/>
+        </w:rPr>
+        <w:t xml:space="preserve">1) and it does not have to be resized. A singly-linked list has </w:t>
+      </w:r>
+      <w:proofErr w:type="gramStart"/>
+      <w:r>
+        <w:rPr>
+          <w:sz w:val="28"/>
+        </w:rPr>
+        <w:t>O(</w:t>
+      </w:r>
+      <w:proofErr w:type="gramEnd"/>
+      <w:r>
+        <w:rPr>
+          <w:sz w:val="28"/>
+        </w:rPr>
+        <w:t>n) deletion from the end of the list because it must find the new tail node and update its next pointer.</w:t>
+      </w:r>
+    </w:p>
+    <w:p>
+      <w:pPr>
+        <w:rPr>
+          <w:sz w:val="28"/>
+        </w:rPr>
+      </w:pPr>
+      <w:r>
+        <w:rPr>
+          <w:sz w:val="28"/>
+        </w:rPr>
+        <w:t xml:space="preserve">With our structure, addition is </w:t>
+      </w:r>
+      <w:proofErr w:type="gramStart"/>
+      <w:r>
+        <w:rPr>
+          <w:sz w:val="28"/>
+        </w:rPr>
+        <w:t>O(</w:t>
+      </w:r>
+      <w:proofErr w:type="gramEnd"/>
+      <w:r>
+        <w:rPr>
+          <w:sz w:val="28"/>
+        </w:rPr>
+        <w:t>1) on bo</w:t>
+      </w:r>
+      <w:r>
+        <w:rPr>
+          <w:sz w:val="28"/>
+        </w:rPr>
+        <w:t>th sides.  The algorithm creates a node, sets</w:t>
+      </w:r>
+      <w:r>
+        <w:rPr>
+          <w:sz w:val="28"/>
+        </w:rPr>
+        <w:t xml:space="preserve"> its ne</w:t>
+      </w:r>
+      <w:r>
+        <w:rPr>
+          <w:sz w:val="28"/>
+        </w:rPr>
+        <w:t xml:space="preserve">xt, </w:t>
+      </w:r>
+      <w:proofErr w:type="spellStart"/>
+      <w:r>
+        <w:rPr>
+          <w:sz w:val="28"/>
+        </w:rPr>
+        <w:t>prev</w:t>
+      </w:r>
+      <w:proofErr w:type="spellEnd"/>
+      <w:r>
+        <w:rPr>
+          <w:sz w:val="28"/>
+        </w:rPr>
+        <w:t xml:space="preserve"> and data, then updates</w:t>
+      </w:r>
+      <w:r>
+        <w:rPr>
+          <w:sz w:val="28"/>
+        </w:rPr>
+        <w:t xml:space="preserve"> the list</w:t>
+      </w:r>
+      <w:r>
+        <w:rPr>
+          <w:sz w:val="28"/>
+        </w:rPr>
+        <w:t>’s</w:t>
+      </w:r>
+      <w:r>
+        <w:rPr>
+          <w:sz w:val="28"/>
+        </w:rPr>
+        <w:t xml:space="preserve"> head and tail as well as the </w:t>
+      </w:r>
+      <w:proofErr w:type="spellStart"/>
+      <w:r>
+        <w:rPr>
+          <w:sz w:val="28"/>
+        </w:rPr>
+        <w:t>prev</w:t>
+      </w:r>
+      <w:proofErr w:type="spellEnd"/>
+      <w:r>
+        <w:rPr>
+          <w:sz w:val="28"/>
+        </w:rPr>
+        <w:t xml:space="preserve"> and next of adjacent nodes as required</w:t>
+      </w:r>
+      <w:r>
+        <w:rPr>
+          <w:sz w:val="28"/>
+        </w:rPr>
+        <w:t xml:space="preserve">. These are all </w:t>
+      </w:r>
+      <w:proofErr w:type="gramStart"/>
+      <w:r>
+        <w:rPr>
+          <w:sz w:val="28"/>
+        </w:rPr>
+        <w:t>O(</w:t>
+      </w:r>
+      <w:proofErr w:type="gramEnd"/>
+      <w:r>
+        <w:rPr>
+          <w:sz w:val="28"/>
+        </w:rPr>
+        <w:t xml:space="preserve">1) operations and the number of operations is not proportional to the size of the </w:t>
+      </w:r>
+      <w:proofErr w:type="spellStart"/>
+      <w:r>
+        <w:rPr>
+          <w:sz w:val="28"/>
+        </w:rPr>
+        <w:t>deque</w:t>
+      </w:r>
+      <w:proofErr w:type="spellEnd"/>
+      <w:r>
+        <w:rPr>
+          <w:sz w:val="28"/>
+        </w:rPr>
+        <w:t>.</w:t>
+      </w:r>
+    </w:p>
+    <w:p>
+      <w:pPr>
+        <w:rPr>
+          <w:sz w:val="28"/>
+        </w:rPr>
+      </w:pPr>
+      <w:r>
+        <w:rPr>
+          <w:sz w:val="28"/>
+        </w:rPr>
+        <w:t xml:space="preserve">Similarly, </w:t>
+      </w:r>
+      <w:r>
+        <w:rPr>
+          <w:sz w:val="28"/>
+        </w:rPr>
+        <w:t xml:space="preserve">the </w:t>
+      </w:r>
+      <w:r>
+        <w:rPr>
+          <w:sz w:val="28"/>
+        </w:rPr>
+        <w:t>deletion</w:t>
+      </w:r>
+      <w:r>
+        <w:rPr>
+          <w:sz w:val="28"/>
+        </w:rPr>
+        <w:t>s are</w:t>
+      </w:r>
       <w:r>
         <w:rPr>
           <w:sz w:val="28"/>
         </w:rPr>
         <w:t xml:space="preserve"> </w:t>
       </w:r>
-      <w:r>
-        <w:rPr>
-          <w:sz w:val="28"/>
-        </w:rPr>
-        <w:t>But the polygon given cannot be simple as p0p1 and p3p4 intersect.</w:t>
-      </w:r>
-    </w:p>
-    <w:p>
-      <w:pPr>
-        <w:rPr>
-          <w:sz w:val="28"/>
-        </w:rPr>
-      </w:pPr>
-      <w:bookmarkStart w:id="0" w:name="_GoBack"/>
-      <w:bookmarkEnd w:id="0"/>
+      <w:proofErr w:type="gramStart"/>
+      <w:r>
+        <w:rPr>
+          <w:sz w:val="28"/>
+        </w:rPr>
+        <w:t>O(</w:t>
+      </w:r>
+      <w:proofErr w:type="gramEnd"/>
+      <w:r>
+        <w:rPr>
+          <w:sz w:val="28"/>
+        </w:rPr>
+        <w:t xml:space="preserve">1) but </w:t>
+      </w:r>
+      <w:r>
+        <w:rPr>
+          <w:sz w:val="28"/>
+        </w:rPr>
+        <w:t>the algorithm</w:t>
+      </w:r>
+      <w:r>
+        <w:rPr>
+          <w:sz w:val="28"/>
+        </w:rPr>
+        <w:t xml:space="preserve"> take</w:t>
+      </w:r>
+      <w:r>
+        <w:rPr>
+          <w:sz w:val="28"/>
+        </w:rPr>
+        <w:t>s</w:t>
+      </w:r>
+      <w:r>
+        <w:rPr>
+          <w:sz w:val="28"/>
+        </w:rPr>
+        <w:t xml:space="preserve"> out information</w:t>
+      </w:r>
+      <w:r>
+        <w:rPr>
+          <w:sz w:val="28"/>
+        </w:rPr>
+        <w:t xml:space="preserve"> and free</w:t>
+      </w:r>
+      <w:r>
+        <w:rPr>
+          <w:sz w:val="28"/>
+        </w:rPr>
+        <w:t>s</w:t>
+      </w:r>
+      <w:r>
+        <w:rPr>
+          <w:sz w:val="28"/>
+        </w:rPr>
+        <w:t xml:space="preserve"> instead of initializing a node.</w:t>
+      </w:r>
     </w:p>
     <w:p>
       <w:pPr>
@@ -192,49 +556,655 @@
           <w:sz w:val="28"/>
         </w:rPr>
       </w:pPr>
-      <w:r>
+    </w:p>
+    <w:p>
+      <w:pPr>
         <w:rPr>
           <w:b/>
           <w:sz w:val="28"/>
         </w:rPr>
-        <w:t>Part D</w:t>
-      </w:r>
-    </w:p>
-    <w:p>
-      <w:pPr>
-        <w:rPr>
-          <w:sz w:val="28"/>
-        </w:rPr>
-      </w:pPr>
-      <w:r>
-        <w:rPr>
-          <w:sz w:val="28"/>
-        </w:rPr>
-        <w:t xml:space="preserve">The </w:t>
+      </w:pPr>
+    </w:p>
+    <w:p>
+      <w:pPr>
+        <w:rPr>
+          <w:b/>
+          <w:sz w:val="28"/>
+        </w:rPr>
+      </w:pPr>
+    </w:p>
+    <w:p>
+      <w:pPr>
+        <w:rPr>
+          <w:sz w:val="28"/>
+        </w:rPr>
+      </w:pPr>
+      <w:r>
+        <w:rPr>
+          <w:b/>
+          <w:sz w:val="28"/>
+        </w:rPr>
+        <w:t>Part E</w:t>
+      </w:r>
+    </w:p>
+    <w:p>
+      <w:pPr>
+        <w:rPr>
+          <w:sz w:val="24"/>
+        </w:rPr>
+      </w:pPr>
+      <w:r>
+        <w:rPr>
+          <w:sz w:val="24"/>
+        </w:rPr>
+        <w:t xml:space="preserve">Let the </w:t>
       </w:r>
       <w:proofErr w:type="spellStart"/>
       <w:r>
         <w:rPr>
-          <w:sz w:val="28"/>
+          <w:sz w:val="24"/>
         </w:rPr>
         <w:t>deque</w:t>
       </w:r>
       <w:proofErr w:type="spellEnd"/>
       <w:r>
         <w:rPr>
-          <w:sz w:val="28"/>
-        </w:rPr>
-        <w:t xml:space="preserve"> is represented by a doubly-</w:t>
-      </w:r>
-      <w:r>
-        <w:rPr>
-          <w:sz w:val="28"/>
-        </w:rPr>
-        <w:t xml:space="preserve">linked list. As opposed to arrays, deletion and addition from the start is now </w:t>
+          <w:sz w:val="24"/>
+        </w:rPr>
+        <w:t xml:space="preserve"> be &lt;</w:t>
+      </w:r>
+      <w:proofErr w:type="spellStart"/>
+      <w:r>
+        <w:rPr>
+          <w:sz w:val="24"/>
+        </w:rPr>
+        <w:t>c</w:t>
+      </w:r>
+      <w:r>
+        <w:rPr>
+          <w:sz w:val="24"/>
+          <w:vertAlign w:val="subscript"/>
+        </w:rPr>
+        <w:t>b</w:t>
+      </w:r>
+      <w:proofErr w:type="spellEnd"/>
+      <w:r>
+        <w:rPr>
+          <w:sz w:val="24"/>
+        </w:rPr>
+        <w:t>, c</w:t>
+      </w:r>
+      <w:r>
+        <w:rPr>
+          <w:sz w:val="24"/>
+          <w:vertAlign w:val="subscript"/>
+        </w:rPr>
+        <w:t>b+1</w:t>
       </w:r>
       <w:proofErr w:type="gramStart"/>
       <w:r>
         <w:rPr>
+          <w:sz w:val="24"/>
+        </w:rPr>
+        <w:t>, …,</w:t>
+      </w:r>
+      <w:proofErr w:type="gramEnd"/>
+      <w:r>
+        <w:rPr>
+          <w:sz w:val="24"/>
+        </w:rPr>
+        <w:t xml:space="preserve"> c</w:t>
+      </w:r>
+      <w:r>
+        <w:rPr>
+          <w:sz w:val="24"/>
+          <w:vertAlign w:val="subscript"/>
+        </w:rPr>
+        <w:t>t-1</w:t>
+      </w:r>
+      <w:r>
+        <w:rPr>
+          <w:sz w:val="24"/>
+        </w:rPr>
+        <w:t xml:space="preserve">, </w:t>
+      </w:r>
+      <w:proofErr w:type="spellStart"/>
+      <w:r>
+        <w:rPr>
+          <w:sz w:val="24"/>
+        </w:rPr>
+        <w:t>c</w:t>
+      </w:r>
+      <w:r>
+        <w:rPr>
+          <w:sz w:val="24"/>
+          <w:vertAlign w:val="subscript"/>
+        </w:rPr>
+        <w:t>t</w:t>
+      </w:r>
+      <w:proofErr w:type="spellEnd"/>
+      <w:r>
+        <w:rPr>
+          <w:sz w:val="24"/>
+        </w:rPr>
+        <w:t xml:space="preserve">&gt; where </w:t>
+      </w:r>
+      <w:proofErr w:type="spellStart"/>
+      <w:r>
+        <w:rPr>
+          <w:sz w:val="24"/>
+        </w:rPr>
+        <w:t>c</w:t>
+      </w:r>
+      <w:r>
+        <w:rPr>
+          <w:sz w:val="24"/>
+          <w:vertAlign w:val="subscript"/>
+        </w:rPr>
+        <w:t>b</w:t>
+      </w:r>
+      <w:proofErr w:type="spellEnd"/>
+      <w:r>
+        <w:rPr>
+          <w:sz w:val="24"/>
+        </w:rPr>
+        <w:t xml:space="preserve"> is the bottom node</w:t>
+      </w:r>
+      <w:r>
+        <w:rPr>
+          <w:sz w:val="24"/>
+        </w:rPr>
+        <w:t xml:space="preserve"> and </w:t>
+      </w:r>
+      <w:proofErr w:type="spellStart"/>
+      <w:r>
+        <w:rPr>
+          <w:sz w:val="24"/>
+        </w:rPr>
+        <w:t>c</w:t>
+      </w:r>
+      <w:r>
+        <w:rPr>
+          <w:sz w:val="24"/>
+          <w:vertAlign w:val="subscript"/>
+        </w:rPr>
+        <w:t>t</w:t>
+      </w:r>
+      <w:proofErr w:type="spellEnd"/>
+      <w:r>
+        <w:rPr>
+          <w:sz w:val="24"/>
+        </w:rPr>
+        <w:t xml:space="preserve"> is the top</w:t>
+      </w:r>
+      <w:r>
+        <w:rPr>
+          <w:sz w:val="24"/>
+        </w:rPr>
+        <w:t xml:space="preserve"> node</w:t>
+      </w:r>
+      <w:r>
+        <w:rPr>
+          <w:sz w:val="24"/>
+        </w:rPr>
+        <w:t>.</w:t>
+      </w:r>
+    </w:p>
+    <w:p>
+      <w:pPr>
+        <w:rPr>
+          <w:sz w:val="24"/>
+        </w:rPr>
+      </w:pPr>
+      <w:proofErr w:type="spellStart"/>
+      <w:r>
+        <w:rPr>
+          <w:sz w:val="24"/>
+        </w:rPr>
+        <w:t>Init</w:t>
+      </w:r>
+      <w:proofErr w:type="spellEnd"/>
+      <w:r>
+        <w:rPr>
+          <w:sz w:val="24"/>
+        </w:rPr>
+        <w:t xml:space="preserve"> (A, B, C)</w:t>
+      </w:r>
+    </w:p>
+    <w:p>
+      <w:pPr>
+        <w:rPr>
+          <w:sz w:val="24"/>
+        </w:rPr>
+      </w:pPr>
+      <w:r>
+        <w:rPr>
+          <w:sz w:val="24"/>
+        </w:rPr>
+        <w:t>&lt;C, A, B, C&gt;</w:t>
+      </w:r>
+    </w:p>
+    <w:p>
+      <w:pPr>
+        <w:rPr>
+          <w:sz w:val="24"/>
+        </w:rPr>
+        <w:sectPr>
+          <w:pgSz w:w="11906" w:h="16838"/>
+          <w:pgMar w:top="1440" w:right="1440" w:bottom="1440" w:left="1440" w:header="708" w:footer="708" w:gutter="0"/>
+          <w:cols w:space="708"/>
+          <w:docGrid w:linePitch="360"/>
+        </w:sectPr>
+      </w:pPr>
+    </w:p>
+    <w:p>
+      <w:pPr>
+        <w:rPr>
+          <w:b/>
+          <w:sz w:val="24"/>
+        </w:rPr>
+      </w:pPr>
+      <w:r>
+        <w:rPr>
+          <w:b/>
+          <w:sz w:val="24"/>
+        </w:rPr>
+        <w:t>I = 3 (D)</w:t>
+      </w:r>
+    </w:p>
+    <w:p>
+      <w:pPr>
+        <w:rPr>
+          <w:sz w:val="24"/>
+        </w:rPr>
+      </w:pPr>
+      <w:r>
+        <w:rPr>
+          <w:sz w:val="24"/>
+        </w:rPr>
+        <w:t>&lt;C, A, B&gt;</w:t>
+      </w:r>
+    </w:p>
+    <w:p>
+      <w:pPr>
+        <w:rPr>
+          <w:sz w:val="24"/>
+        </w:rPr>
+      </w:pPr>
+      <w:r>
+        <w:rPr>
+          <w:sz w:val="24"/>
+        </w:rPr>
+        <w:t>&lt;C, A, B, D&gt;</w:t>
+      </w:r>
+    </w:p>
+    <w:p>
+      <w:pPr>
+        <w:rPr>
+          <w:sz w:val="24"/>
+        </w:rPr>
+      </w:pPr>
+      <w:r>
+        <w:rPr>
+          <w:sz w:val="24"/>
+        </w:rPr>
+        <w:t>&lt;A, B, D&gt;</w:t>
+      </w:r>
+    </w:p>
+    <w:p>
+      <w:pPr>
+        <w:rPr>
+          <w:sz w:val="24"/>
+        </w:rPr>
+      </w:pPr>
+      <w:r>
+        <w:rPr>
+          <w:sz w:val="24"/>
+        </w:rPr>
+        <w:t>&lt;D, A, B, D&gt;</w:t>
+      </w:r>
+    </w:p>
+    <w:p>
+      <w:pPr>
+        <w:rPr>
+          <w:b/>
+          <w:sz w:val="24"/>
+        </w:rPr>
+      </w:pPr>
+      <w:r>
+        <w:rPr>
+          <w:b/>
+          <w:sz w:val="24"/>
+        </w:rPr>
+        <w:t>I = 4 (E)</w:t>
+      </w:r>
+    </w:p>
+    <w:p>
+      <w:pPr>
+        <w:rPr>
+          <w:sz w:val="24"/>
+        </w:rPr>
+      </w:pPr>
+      <w:r>
+        <w:rPr>
+          <w:sz w:val="24"/>
+        </w:rPr>
+        <w:t>&lt;D, A, B, D, E&gt;</w:t>
+      </w:r>
+    </w:p>
+    <w:p>
+      <w:pPr>
+        <w:rPr>
+          <w:sz w:val="24"/>
+        </w:rPr>
+      </w:pPr>
+      <w:r>
+        <w:rPr>
+          <w:sz w:val="24"/>
+        </w:rPr>
+        <w:t>&lt;A, B, D, E&gt;</w:t>
+      </w:r>
+    </w:p>
+    <w:p>
+      <w:pPr>
+        <w:rPr>
+          <w:sz w:val="24"/>
+        </w:rPr>
+      </w:pPr>
+      <w:r>
+        <w:rPr>
+          <w:sz w:val="24"/>
+        </w:rPr>
+        <w:t>&lt;E, A, B, D, E&gt;</w:t>
+      </w:r>
+    </w:p>
+    <w:p>
+      <w:pPr>
+        <w:rPr>
+          <w:b/>
+          <w:sz w:val="24"/>
+        </w:rPr>
+      </w:pPr>
+      <w:r>
+        <w:rPr>
+          <w:b/>
+          <w:sz w:val="24"/>
+        </w:rPr>
+        <w:t>I = 5 (F)</w:t>
+      </w:r>
+    </w:p>
+    <w:p>
+      <w:pPr>
+        <w:rPr>
+          <w:sz w:val="24"/>
+        </w:rPr>
+      </w:pPr>
+      <w:r>
+        <w:rPr>
+          <w:sz w:val="24"/>
+        </w:rPr>
+        <w:t>&lt;E, A, B, D&gt;</w:t>
+      </w:r>
+    </w:p>
+    <w:p>
+      <w:pPr>
+        <w:rPr>
+          <w:sz w:val="24"/>
+        </w:rPr>
+      </w:pPr>
+      <w:r>
+        <w:rPr>
+          <w:sz w:val="24"/>
+        </w:rPr>
+        <w:t>&lt;E, A, B, D, F&gt;</w:t>
+      </w:r>
+    </w:p>
+    <w:p>
+      <w:pPr>
+        <w:rPr>
+          <w:sz w:val="24"/>
+        </w:rPr>
+      </w:pPr>
+      <w:r>
+        <w:rPr>
+          <w:sz w:val="24"/>
+        </w:rPr>
+        <w:t>&lt;</w:t>
+      </w:r>
+      <w:r>
+        <w:rPr>
+          <w:sz w:val="24"/>
+        </w:rPr>
+        <w:t>A, B, D, F</w:t>
+      </w:r>
+      <w:r>
+        <w:rPr>
+          <w:sz w:val="24"/>
+        </w:rPr>
+        <w:t>&gt;</w:t>
+      </w:r>
+    </w:p>
+    <w:p>
+      <w:pPr>
+        <w:rPr>
+          <w:sz w:val="24"/>
+        </w:rPr>
+      </w:pPr>
+      <w:r>
+        <w:rPr>
+          <w:sz w:val="24"/>
+        </w:rPr>
+        <w:t>&lt;F, A, B, D, F&gt;</w:t>
+      </w:r>
+    </w:p>
+    <w:p>
+      <w:pPr>
+        <w:rPr>
+          <w:b/>
+          <w:sz w:val="24"/>
+        </w:rPr>
+      </w:pPr>
+      <w:r>
+        <w:rPr>
+          <w:b/>
+          <w:sz w:val="24"/>
+        </w:rPr>
+        <w:t>I = 6 (G)</w:t>
+      </w:r>
+    </w:p>
+    <w:p>
+      <w:pPr>
+        <w:rPr>
+          <w:sz w:val="24"/>
+        </w:rPr>
+      </w:pPr>
+      <w:r>
+        <w:rPr>
+          <w:sz w:val="24"/>
+        </w:rPr>
+        <w:t>&lt;F, A, B, D&gt;</w:t>
+      </w:r>
+    </w:p>
+    <w:p>
+      <w:pPr>
+        <w:rPr>
+          <w:sz w:val="24"/>
+        </w:rPr>
+      </w:pPr>
+      <w:r>
+        <w:rPr>
+          <w:sz w:val="24"/>
+        </w:rPr>
+        <w:t>&lt;F, A, B, D, G&gt;</w:t>
+      </w:r>
+    </w:p>
+    <w:p>
+      <w:pPr>
+        <w:rPr>
+          <w:sz w:val="24"/>
+        </w:rPr>
+      </w:pPr>
+      <w:r>
+        <w:rPr>
+          <w:sz w:val="24"/>
+        </w:rPr>
+        <w:t>&lt;G, F, A, B, D, G&gt;</w:t>
+      </w:r>
+    </w:p>
+    <w:p>
+      <w:pPr>
+        <w:rPr>
+          <w:b/>
+          <w:sz w:val="24"/>
+        </w:rPr>
+      </w:pPr>
+      <w:r>
+        <w:rPr>
+          <w:b/>
+          <w:sz w:val="24"/>
+        </w:rPr>
+        <w:t>I = 7 (H)</w:t>
+      </w:r>
+    </w:p>
+    <w:p>
+      <w:pPr>
+        <w:rPr>
+          <w:sz w:val="24"/>
+        </w:rPr>
+      </w:pPr>
+      <w:r>
+        <w:rPr>
+          <w:sz w:val="24"/>
+        </w:rPr>
+        <w:t>&lt;G, F, A, B, D, G, H&gt;</w:t>
+      </w:r>
+    </w:p>
+    <w:p>
+      <w:pPr>
+        <w:rPr>
+          <w:sz w:val="24"/>
+        </w:rPr>
+      </w:pPr>
+      <w:r>
+        <w:rPr>
+          <w:sz w:val="24"/>
+        </w:rPr>
+        <w:t>&lt;F, A, B, D, G, H&gt;</w:t>
+      </w:r>
+    </w:p>
+    <w:p>
+      <w:pPr>
+        <w:rPr>
+          <w:sz w:val="24"/>
+        </w:rPr>
+      </w:pPr>
+      <w:r>
+        <w:rPr>
+          <w:sz w:val="24"/>
+        </w:rPr>
+        <w:t>&lt;A, B, D, G, H&gt;</w:t>
+      </w:r>
+    </w:p>
+    <w:p>
+      <w:pPr>
+        <w:rPr>
+          <w:sz w:val="24"/>
+        </w:rPr>
+      </w:pPr>
+      <w:r>
+        <w:rPr>
+          <w:sz w:val="24"/>
+        </w:rPr>
+        <w:t>&lt;B, D, G, H&gt;</w:t>
+      </w:r>
+    </w:p>
+    <w:p>
+      <w:pPr>
+        <w:rPr>
+          <w:sz w:val="24"/>
+          <w:u w:val="single"/>
+        </w:rPr>
+      </w:pPr>
+      <w:r>
+        <w:rPr>
+          <w:sz w:val="24"/>
+          <w:u w:val="single"/>
+        </w:rPr>
+        <w:t>&lt;H, B, D, G, H&gt;</w:t>
+      </w:r>
+    </w:p>
+    <w:p>
+      <w:pPr>
+        <w:rPr>
+          <w:sz w:val="28"/>
+        </w:rPr>
+        <w:sectPr>
+          <w:type w:val="continuous"/>
+          <w:pgSz w:w="11906" w:h="16838"/>
+          <w:pgMar w:top="1440" w:right="1440" w:bottom="1440" w:left="1440" w:header="708" w:footer="708" w:gutter="0"/>
+          <w:cols w:num="3" w:space="708"/>
+          <w:docGrid w:linePitch="360"/>
+        </w:sectPr>
+      </w:pPr>
+    </w:p>
+    <w:p>
+      <w:pPr>
+        <w:rPr>
+          <w:b/>
+          <w:sz w:val="28"/>
+        </w:rPr>
+      </w:pPr>
+      <w:r>
+        <w:rPr>
+          <w:b/>
+          <w:sz w:val="28"/>
+        </w:rPr>
+        <w:t>Part G</w:t>
+      </w:r>
+    </w:p>
+    <w:p>
+      <w:pPr>
+        <w:rPr>
+          <w:sz w:val="28"/>
+        </w:rPr>
+      </w:pPr>
+      <w:r>
+        <w:rPr>
+          <w:sz w:val="28"/>
+        </w:rPr>
+        <w:t xml:space="preserve">The basic operations are the four </w:t>
+      </w:r>
+      <w:proofErr w:type="spellStart"/>
+      <w:r>
+        <w:rPr>
+          <w:sz w:val="28"/>
+        </w:rPr>
+        <w:t>deque</w:t>
+      </w:r>
+      <w:proofErr w:type="spellEnd"/>
+      <w:r>
+        <w:rPr>
+          <w:sz w:val="28"/>
+        </w:rPr>
+        <w:t xml:space="preserve"> operations and the cross-product calculation in </w:t>
+      </w:r>
+      <w:proofErr w:type="gramStart"/>
+      <w:r>
+        <w:rPr>
+          <w:sz w:val="28"/>
+        </w:rPr>
+        <w:t>orientation(</w:t>
+      </w:r>
+      <w:proofErr w:type="gramEnd"/>
+      <w:r>
+        <w:rPr>
+          <w:sz w:val="28"/>
+        </w:rPr>
+        <w:t xml:space="preserve">). They are all </w:t>
+      </w:r>
+      <w:proofErr w:type="gramStart"/>
+      <w:r>
+        <w:rPr>
           <w:sz w:val="28"/>
         </w:rPr>
         <w:t>O(</w:t>
@@ -244,7 +1214,47 @@
         <w:rPr>
           <w:sz w:val="28"/>
         </w:rPr>
-        <w:t xml:space="preserve">1) and it does not have to be resized. A singly-linked list has </w:t>
+        <w:t>1).</w:t>
+      </w:r>
+    </w:p>
+    <w:p>
+      <w:pPr>
+        <w:rPr>
+          <w:sz w:val="28"/>
+        </w:rPr>
+      </w:pPr>
+      <w:r>
+        <w:rPr>
+          <w:sz w:val="28"/>
+        </w:rPr>
+        <w:t xml:space="preserve">For this analysis, let the basic operation be any of the </w:t>
+      </w:r>
+      <w:proofErr w:type="spellStart"/>
+      <w:r>
+        <w:rPr>
+          <w:sz w:val="28"/>
+        </w:rPr>
+        <w:t>deque</w:t>
+      </w:r>
+      <w:proofErr w:type="spellEnd"/>
+      <w:r>
+        <w:rPr>
+          <w:sz w:val="28"/>
+        </w:rPr>
+        <w:t xml:space="preserve"> operations.</w:t>
+      </w:r>
+    </w:p>
+    <w:p>
+      <w:pPr>
+        <w:rPr>
+          <w:sz w:val="28"/>
+        </w:rPr>
+      </w:pPr>
+      <w:r>
+        <w:rPr>
+          <w:sz w:val="28"/>
+        </w:rPr>
+        <w:t xml:space="preserve">Each point can be inserted at most twice. In this case, we have 2n pushes and insertions. Further, each point can only be removed once, increasing the possible the operation count to 3n. So the algorithm is bounded by </w:t>
       </w:r>
       <w:proofErr w:type="gramStart"/>
       <w:r>
@@ -258,20 +1268,47 @@
         <w:rPr>
           <w:sz w:val="28"/>
         </w:rPr>
-        <w:t>n) deletion from the end of the list because it must find the new tail node and update its next pointer.</w:t>
-      </w:r>
-    </w:p>
-    <w:p>
-      <w:pPr>
-        <w:rPr>
-          <w:sz w:val="28"/>
-        </w:rPr>
-      </w:pPr>
-      <w:r>
-        <w:rPr>
-          <w:sz w:val="28"/>
-        </w:rPr>
-        <w:t xml:space="preserve">With our structure, addition is </w:t>
+        <w:t>n).</w:t>
+      </w:r>
+    </w:p>
+    <w:p>
+      <w:pPr>
+        <w:rPr>
+          <w:sz w:val="28"/>
+        </w:rPr>
+      </w:pPr>
+      <w:r>
+        <w:rPr>
+          <w:sz w:val="28"/>
+        </w:rPr>
+        <w:t xml:space="preserve">However, this does not contradict the statement. </w:t>
+      </w:r>
+      <w:proofErr w:type="spellStart"/>
+      <w:r>
+        <w:rPr>
+          <w:sz w:val="28"/>
+        </w:rPr>
+        <w:t>InsideHull</w:t>
+      </w:r>
+      <w:proofErr w:type="spellEnd"/>
+      <w:r>
+        <w:rPr>
+          <w:sz w:val="28"/>
+        </w:rPr>
+        <w:t xml:space="preserve"> computes the convex hull for a given simple polygon, whereas the convex hull problem in the general case computes it for an unordered set of points.</w:t>
+      </w:r>
+    </w:p>
+    <w:p>
+      <w:pPr>
+        <w:rPr>
+          <w:sz w:val="28"/>
+        </w:rPr>
+      </w:pPr>
+      <w:r>
+        <w:rPr>
+          <w:sz w:val="28"/>
+        </w:rPr>
+        <w:t xml:space="preserve">In this general case, the best known runtime complexity is </w:t>
       </w:r>
       <w:proofErr w:type="gramStart"/>
       <w:r>
@@ -280,40 +1317,34 @@
         </w:rPr>
         <w:t>O(</w:t>
       </w:r>
+      <w:proofErr w:type="spellStart"/>
       <w:proofErr w:type="gramEnd"/>
       <w:r>
         <w:rPr>
           <w:sz w:val="28"/>
         </w:rPr>
-        <w:t xml:space="preserve">1) on both sides. All we are doing is creating a node, setting its next, </w:t>
+        <w:t>nlogn</w:t>
+      </w:r>
+      <w:proofErr w:type="spellEnd"/>
+      <w:r>
+        <w:rPr>
+          <w:sz w:val="28"/>
+        </w:rPr>
+        <w:t xml:space="preserve">). </w:t>
       </w:r>
       <w:proofErr w:type="spellStart"/>
       <w:r>
         <w:rPr>
           <w:sz w:val="28"/>
         </w:rPr>
-        <w:t>prev</w:t>
+        <w:t>InsideHull</w:t>
       </w:r>
       <w:proofErr w:type="spellEnd"/>
       <w:r>
         <w:rPr>
           <w:sz w:val="28"/>
         </w:rPr>
-        <w:t xml:space="preserve"> and data, then updating the list head and tail as well as the </w:t>
-      </w:r>
-      <w:proofErr w:type="spellStart"/>
-      <w:r>
-        <w:rPr>
-          <w:sz w:val="28"/>
-        </w:rPr>
-        <w:t>prev</w:t>
-      </w:r>
-      <w:proofErr w:type="spellEnd"/>
-      <w:r>
-        <w:rPr>
-          <w:sz w:val="28"/>
-        </w:rPr>
-        <w:t xml:space="preserve"> and next of adjacent nodes as required. These are all </w:t>
+        <w:t xml:space="preserve"> is </w:t>
       </w:r>
       <w:proofErr w:type="gramStart"/>
       <w:r>
@@ -327,68 +1358,11 @@
         <w:rPr>
           <w:sz w:val="28"/>
         </w:rPr>
-        <w:t>1) operations individually.</w:t>
-      </w:r>
-    </w:p>
-    <w:p>
-      <w:pPr>
-        <w:rPr>
-          <w:sz w:val="28"/>
-        </w:rPr>
-      </w:pPr>
-      <w:r>
-        <w:rPr>
-          <w:sz w:val="28"/>
-        </w:rPr>
-        <w:t xml:space="preserve">Similarly, deletion is </w:t>
-      </w:r>
-      <w:proofErr w:type="gramStart"/>
-      <w:r>
-        <w:rPr>
-          <w:sz w:val="28"/>
-        </w:rPr>
-        <w:t>O(</w:t>
-      </w:r>
-      <w:proofErr w:type="gramEnd"/>
-      <w:r>
-        <w:rPr>
-          <w:sz w:val="28"/>
-        </w:rPr>
-        <w:t xml:space="preserve">1) but </w:t>
-      </w:r>
-      <w:r>
-        <w:rPr>
-          <w:sz w:val="28"/>
-        </w:rPr>
-        <w:t>we take</w:t>
-      </w:r>
-      <w:r>
-        <w:rPr>
-          <w:sz w:val="28"/>
-        </w:rPr>
-        <w:t xml:space="preserve"> out information</w:t>
-      </w:r>
-      <w:r>
-        <w:rPr>
-          <w:sz w:val="28"/>
-        </w:rPr>
-        <w:t xml:space="preserve"> and free</w:t>
-      </w:r>
-      <w:r>
-        <w:rPr>
-          <w:sz w:val="28"/>
-        </w:rPr>
-        <w:t xml:space="preserve"> instead of initializing a node.</w:t>
-      </w:r>
-    </w:p>
-    <w:p>
-      <w:pPr>
-        <w:rPr>
-          <w:sz w:val="28"/>
-        </w:rPr>
-      </w:pPr>
+        <w:t>n) but only handles a subset of cases.</w:t>
+      </w:r>
     </w:p>
     <w:sectPr>
+      <w:type w:val="continuous"/>
       <w:pgSz w:w="11906" w:h="16838"/>
       <w:pgMar w:top="1440" w:right="1440" w:bottom="1440" w:left="1440" w:header="708" w:footer="708" w:gutter="0"/>
       <w:cols w:space="708"/>
@@ -1525,4 +2499,16 @@
     </a:ext>
   </a:extLst>
 </a:theme>
+</file>
+
+<file path=customXml/item1.xml><?xml version="1.0" encoding="utf-8"?>
+<b:Sources xmlns:b="http://schemas.openxmlformats.org/officeDocument/2006/bibliography" xmlns="http://schemas.openxmlformats.org/officeDocument/2006/bibliography" SelectedStyle="\APASixthEditionOfficeOnline.xsl" StyleName="APA" Version="6"/>
+</file>
+
+<file path=customXml/itemProps1.xml><?xml version="1.0" encoding="utf-8"?>
+<ds:datastoreItem xmlns:ds="http://schemas.openxmlformats.org/officeDocument/2006/customXml" ds:itemID="{A4F8FEF9-9EA1-4D3F-9B92-4C8AAD4AC502}">
+  <ds:schemaRefs>
+    <ds:schemaRef ds:uri="http://schemas.openxmlformats.org/officeDocument/2006/bibliography"/>
+  </ds:schemaRefs>
+</ds:datastoreItem>
 </file>
</xml_diff>